<commit_message>
Analysis for the ERD added
</commit_message>
<xml_diff>
--- a/documents/Protokoll.docx
+++ b/documents/Protokoll.docx
@@ -19,7 +19,7 @@
       <w:r>
         <w:rPr>
           <w:noProof/>
-          <w:lang w:eastAsia="de-AT"/>
+          <w:lang w:val="de-DE" w:eastAsia="de-DE"/>
         </w:rPr>
         <w:drawing>
           <wp:inline distT="0" distB="0" distL="0" distR="0" wp14:anchorId="6AC7C1CA" wp14:editId="319E7202">
@@ -82,55 +82,71 @@
     </w:p>
     <w:p>
       <w:r>
-        <w:t xml:space="preserve">Von der Methode </w:t>
-      </w:r>
-      <w:proofErr w:type="spellStart"/>
-      <w:r>
-        <w:t>meta.getPrimaryKeys</w:t>
-      </w:r>
-      <w:proofErr w:type="spellEnd"/>
-      <w:r>
-        <w:t xml:space="preserve">(…) bekommt man ein </w:t>
-      </w:r>
-      <w:proofErr w:type="spellStart"/>
-      <w:r>
-        <w:t>ResultSet</w:t>
-      </w:r>
-      <w:proofErr w:type="spellEnd"/>
-      <w:r>
-        <w:t xml:space="preserve"> zurück, welches man wieder mit der </w:t>
-      </w:r>
-      <w:proofErr w:type="spellStart"/>
-      <w:r>
-        <w:t>next</w:t>
-      </w:r>
-      <w:proofErr w:type="spellEnd"/>
-      <w:r>
-        <w:t xml:space="preserve">()-Methode bearbeitet. </w:t>
-      </w:r>
-      <w:proofErr w:type="spellStart"/>
-      <w:r>
-        <w:t>Rs.getString</w:t>
-      </w:r>
-      <w:proofErr w:type="spellEnd"/>
-      <w:r>
-        <w:t xml:space="preserve">(4) oder </w:t>
-      </w:r>
-      <w:proofErr w:type="spellStart"/>
-      <w:r>
-        <w:t>rs.getString</w:t>
-      </w:r>
-      <w:proofErr w:type="spellEnd"/>
-      <w:r>
-        <w:t>("COLUMN_NAME") liefert den Spaltennamen des Primary-Keys.</w:t>
+        <w:t>Von der Methode meta.getPrimaryKeys(…) bekommt man ein ResultSet zurück, welches man wieder mit der next()-Methode bearbeitet. Rs.getString(4) oder rs.getString("COLUMN_NAME") liefert den Spaltennamen des Primary-Keys.</w:t>
+      </w:r>
+    </w:p>
+    <w:p>
+      <w:r>
+        <w:t>Für die Umsetzung des textfiles in ein ERD werden wir vis.js verwenden.</w:t>
       </w:r>
     </w:p>
     <w:p>
       <w:pPr>
         <w:rPr>
-          <w:u w:val="single"/>
+          <w:lang w:val="de-DE"/>
         </w:rPr>
       </w:pPr>
+      <w:r>
+        <w:rPr>
+          <w:lang w:val="de-DE"/>
+        </w:rPr>
+        <w:t xml:space="preserve">Link: </w:t>
+      </w:r>
+      <w:hyperlink r:id="rId6" w:history="1">
+        <w:r>
+          <w:rPr>
+            <w:rStyle w:val="Hyperlink"/>
+            <w:lang w:val="de-DE"/>
+          </w:rPr>
+          <w:t>http://visjs.org/docs/index.html</w:t>
+        </w:r>
+      </w:hyperlink>
+      <w:r>
+        <w:rPr>
+          <w:lang w:val="de-DE"/>
+        </w:rPr>
+        <w:t xml:space="preserve"> </w:t>
+      </w:r>
+      <w:r>
+        <w:rPr>
+          <w:lang w:val="de-DE"/>
+        </w:rPr>
+        <w:t xml:space="preserve">Vis.js </w:t>
+      </w:r>
+      <w:r>
+        <w:rPr>
+          <w:lang w:val="de-DE"/>
+        </w:rPr>
+        <w:t>ist eine dynamische, browser basierte</w:t>
+      </w:r>
+      <w:r>
+        <w:rPr>
+          <w:lang w:val="de-DE"/>
+        </w:rPr>
+        <w:t xml:space="preserve"> Visualisationsbibliothek</w:t>
+      </w:r>
+      <w:r>
+        <w:rPr>
+          <w:lang w:val="de-DE"/>
+        </w:rPr>
+        <w:t xml:space="preserve">. </w:t>
+      </w:r>
+      <w:r>
+        <w:rPr>
+          <w:lang w:val="de-DE"/>
+        </w:rPr>
+        <w:t>Die Bibliothek ist leicht zu benutzen, handhabung von großen Datensätzen und die manipulation der Daten.</w:t>
+      </w:r>
       <w:bookmarkStart w:id="0" w:name="_GoBack"/>
       <w:bookmarkEnd w:id="0"/>
     </w:p>
@@ -534,17 +550,17 @@
     <w:lsdException w:name="List Table 6 Colorful Accent 6" w:uiPriority="51"/>
     <w:lsdException w:name="List Table 7 Colorful Accent 6" w:uiPriority="52"/>
   </w:latentStyles>
-  <w:style w:type="paragraph" w:default="1" w:styleId="Standard">
+  <w:style w:type="paragraph" w:default="1" w:styleId="Normal">
     <w:name w:val="Normal"/>
     <w:qFormat/>
   </w:style>
-  <w:style w:type="character" w:default="1" w:styleId="Absatz-Standardschriftart">
+  <w:style w:type="character" w:default="1" w:styleId="DefaultParagraphFont">
     <w:name w:val="Default Paragraph Font"/>
     <w:uiPriority w:val="1"/>
     <w:semiHidden/>
     <w:unhideWhenUsed/>
   </w:style>
-  <w:style w:type="table" w:default="1" w:styleId="NormaleTabelle">
+  <w:style w:type="table" w:default="1" w:styleId="TableNormal">
     <w:name w:val="Normal Table"/>
     <w:uiPriority w:val="99"/>
     <w:semiHidden/>
@@ -559,7 +575,7 @@
       </w:tblCellMar>
     </w:tblPr>
   </w:style>
-  <w:style w:type="numbering" w:default="1" w:styleId="KeineListe">
+  <w:style w:type="numbering" w:default="1" w:styleId="NoList">
     <w:name w:val="No List"/>
     <w:uiPriority w:val="99"/>
     <w:semiHidden/>
@@ -567,7 +583,7 @@
   </w:style>
   <w:style w:type="character" w:styleId="Hyperlink">
     <w:name w:val="Hyperlink"/>
-    <w:basedOn w:val="Absatz-Standardschriftart"/>
+    <w:basedOn w:val="DefaultParagraphFont"/>
     <w:uiPriority w:val="99"/>
     <w:unhideWhenUsed/>
     <w:rsid w:val="00885CB1"/>
@@ -576,7 +592,7 @@
       <w:u w:val="single"/>
     </w:rPr>
   </w:style>
-  <w:style w:type="paragraph" w:styleId="KeinLeerraum">
+  <w:style w:type="paragraph" w:styleId="NoSpacing">
     <w:name w:val="No Spacing"/>
     <w:uiPriority w:val="1"/>
     <w:qFormat/>

</xml_diff>